<commit_message>
added some research papers
</commit_message>
<xml_diff>
--- a/MSDS749 Project_Team 4_Blockchain Analysis.docx
+++ b/MSDS749 Project_Team 4_Blockchain Analysis.docx
@@ -29,10 +29,7 @@
         <w:t>Blockchain</w:t>
       </w:r>
       <w:r>
-        <w:t xml:space="preserve"> Analysis</w:t>
-      </w:r>
-      <w:r>
-        <w:t xml:space="preserve"> </w:t>
+        <w:t xml:space="preserve"> Analysis </w:t>
       </w:r>
       <w:r>
         <w:t>(</w:t>
@@ -91,15 +88,39 @@
         <w:t xml:space="preserve">, </w:t>
       </w:r>
       <w:r>
-        <w:t>Daniel Byrne</w:t>
-      </w:r>
-      <w:r>
+        <w:t xml:space="preserve">Daniel Byrne, </w:t>
+      </w:r>
+      <w:r>
+        <w:rPr>
+          <w:i/>
+        </w:rPr>
+        <w:t>Graduate Student</w:t>
+      </w:r>
+      <w:r>
+        <w:rPr>
+          <w:i/>
+        </w:rPr>
         <w:t xml:space="preserve">, </w:t>
       </w:r>
       <w:r>
         <w:rPr>
           <w:i/>
         </w:rPr>
+        <w:t>Southern Methodist University</w:t>
+      </w:r>
+      <w:r>
+        <w:t xml:space="preserve">, </w:t>
+      </w:r>
+      <w:r>
+        <w:t>Benjamin Wilke</w:t>
+      </w:r>
+      <w:r>
+        <w:t xml:space="preserve">, </w:t>
+      </w:r>
+      <w:r>
+        <w:rPr>
+          <w:i/>
+        </w:rPr>
         <w:t>Graduate Student</w:t>
       </w:r>
       <w:r>
@@ -115,40 +136,7 @@
         <w:t>Southern Methodist University</w:t>
       </w:r>
       <w:r>
-        <w:t xml:space="preserve">, </w:t>
-      </w:r>
-      <w:r>
-        <w:t>Benjamin Wilke</w:t>
-      </w:r>
-      <w:r>
-        <w:t xml:space="preserve">, </w:t>
-      </w:r>
-      <w:r>
-        <w:rPr>
-          <w:i/>
-        </w:rPr>
-        <w:t>Graduate Student</w:t>
-      </w:r>
-      <w:r>
-        <w:rPr>
-          <w:i/>
-        </w:rPr>
-        <w:t xml:space="preserve">, </w:t>
-      </w:r>
-      <w:r>
-        <w:rPr>
-          <w:i/>
-        </w:rPr>
-        <w:t>Southern Methodist University</w:t>
-      </w:r>
-      <w:r>
-        <w:t xml:space="preserve">, </w:t>
-      </w:r>
-      <w:r>
-        <w:t>Brian Coari</w:t>
-      </w:r>
-      <w:r>
-        <w:t xml:space="preserve">, </w:t>
+        <w:t xml:space="preserve">, Brian Coari, </w:t>
       </w:r>
       <w:r>
         <w:rPr>
@@ -225,103 +213,43 @@
         <w:t xml:space="preserve"> </w:t>
       </w:r>
       <w:r>
-        <w:t>Computer network management</w:t>
-      </w:r>
-      <w:r>
-        <w:t xml:space="preserve">, </w:t>
-      </w:r>
-      <w:r>
-        <w:t>Cooperative communication</w:t>
-      </w:r>
-      <w:r>
-        <w:t>,</w:t>
+        <w:t xml:space="preserve">Computer network management, </w:t>
+      </w:r>
+      <w:r>
+        <w:t xml:space="preserve">Cooperative communication, </w:t>
+      </w:r>
+      <w:r>
+        <w:t xml:space="preserve">Cryptographic protocols, </w:t>
+      </w:r>
+      <w:r>
+        <w:t xml:space="preserve">Data transfer, </w:t>
+      </w:r>
+      <w:r>
+        <w:t xml:space="preserve">Encryption, </w:t>
+      </w:r>
+      <w:r>
+        <w:t xml:space="preserve">Distributed databases, Document handling, </w:t>
+      </w:r>
+      <w:r>
+        <w:t xml:space="preserve">Fault tolerant control, </w:t>
+      </w:r>
+      <w:r>
+        <w:t>Identity management systems,</w:t>
       </w:r>
       <w:r>
         <w:t xml:space="preserve"> </w:t>
       </w:r>
       <w:r>
-        <w:t>Cryptographic protocols</w:t>
-      </w:r>
-      <w:r>
-        <w:t xml:space="preserve">, </w:t>
-      </w:r>
-      <w:r>
-        <w:t>Data transfer</w:t>
-      </w:r>
-      <w:r>
-        <w:t>,</w:t>
-      </w:r>
-      <w:r>
-        <w:t xml:space="preserve"> </w:t>
-      </w:r>
-      <w:r>
-        <w:t>Encryption</w:t>
-      </w:r>
-      <w:r>
-        <w:t xml:space="preserve">, </w:t>
-      </w:r>
-      <w:r>
-        <w:t>Distributed databases</w:t>
-      </w:r>
-      <w:r>
-        <w:t>,</w:t>
-      </w:r>
-      <w:r>
-        <w:t xml:space="preserve"> Document handling</w:t>
-      </w:r>
-      <w:r>
-        <w:t>,</w:t>
-      </w:r>
-      <w:r>
-        <w:t xml:space="preserve"> </w:t>
-      </w:r>
-      <w:r>
-        <w:t>Fault tolerant control</w:t>
-      </w:r>
-      <w:r>
-        <w:t>,</w:t>
-      </w:r>
-      <w:r>
-        <w:t xml:space="preserve"> </w:t>
-      </w:r>
-      <w:r>
-        <w:t>Identity management systems</w:t>
-      </w:r>
-      <w:r>
-        <w:t>,</w:t>
-      </w:r>
-      <w:r>
-        <w:t xml:space="preserve"> </w:t>
-      </w:r>
-      <w:r>
-        <w:t>Information exchange</w:t>
-      </w:r>
-      <w:r>
-        <w:t>,</w:t>
-      </w:r>
-      <w:r>
-        <w:t xml:space="preserve"> </w:t>
-      </w:r>
-      <w:r>
-        <w:t>Internet</w:t>
-      </w:r>
-      <w:r>
-        <w:t xml:space="preserve">, </w:t>
-      </w:r>
-      <w:r>
-        <w:t>Network function virtualization</w:t>
-      </w:r>
-      <w:r>
-        <w:t xml:space="preserve">, </w:t>
-      </w:r>
-      <w:r>
-        <w:t>Network security</w:t>
-      </w:r>
-      <w:r>
-        <w:t xml:space="preserve">, </w:t>
-      </w:r>
-      <w:r>
-        <w:t>Peer-to-peer computing</w:t>
+        <w:t xml:space="preserve">Information exchange, </w:t>
+      </w:r>
+      <w:r>
+        <w:t xml:space="preserve">Internet, </w:t>
+      </w:r>
+      <w:r>
+        <w:t xml:space="preserve">Network function virtualization, </w:t>
+      </w:r>
+      <w:r>
+        <w:t>Network security, Peer-to-peer computing</w:t>
       </w:r>
     </w:p>
     <w:p/>
@@ -460,211 +388,34 @@
         <w:tab/>
       </w:r>
       <w:r>
-        <w:t xml:space="preserve">In this paper we will explain that </w:t>
-      </w:r>
-      <w:r>
-        <w:t>Blockchain</w:t>
-      </w:r>
-      <w:r>
-        <w:t xml:space="preserve"> is</w:t>
-      </w:r>
-      <w:r>
-        <w:t xml:space="preserve">, at its heart, simply a system that tracks </w:t>
-      </w:r>
-      <w:r>
-        <w:t>a history of events</w:t>
-      </w:r>
-      <w:r>
-        <w:t xml:space="preserve"> called a digital </w:t>
+        <w:t xml:space="preserve">In this paper we will explain that Blockchain is, at its heart, simply a system that tracks a history of events called a [digital </w:t>
       </w:r>
       <w:proofErr w:type="gramStart"/>
       <w:r>
-        <w:t>ledger</w:t>
-      </w:r>
-      <w:r>
-        <w:rPr>
-          <w:vertAlign w:val="superscript"/>
-        </w:rPr>
-        <w:t>[</w:t>
+        <w:t>ledger][</w:t>
       </w:r>
       <w:proofErr w:type="gramEnd"/>
       <w:r>
-        <w:rPr>
-          <w:vertAlign w:val="superscript"/>
-        </w:rPr>
+        <w:t xml:space="preserve">1]. We will define terms such as Blocks, the Blockchain Distributed Database, Block Time, and the Blockchain Community. We will examine, in detail, how every event knows a unique identifier of the event that came before it, and when the event is approved by the Blockchain Community the event is given a timestamp and added to its chain. When an event is added to a chain, ever user that is part of the Blockchain Community adds that event to their copy of that chain simultaneously, which creates the [Blockchain Distributed </w:t>
+      </w:r>
+      <w:proofErr w:type="gramStart"/>
+      <w:r>
+        <w:t>Database][</w:t>
+      </w:r>
+      <w:proofErr w:type="gramEnd"/>
+      <w:r>
+        <w:t>2]. This helps prevent tampering with the events in a chain, since an attacker would need to edit every chain from every user in the Blockchain Community for a change to be accepted, which means the attacker would need access to the private databases of everyone in the Blockchain Community. By this use of the Blockchain Distributed Database, Blockchain ensures trust in the history of its transactions and makes it an attractive fit for any process that values a [trusted history</w:t>
+      </w:r>
+      <w:proofErr w:type="gramStart"/>
+      <w:r>
+        <w:t>.</w:t>
+      </w:r>
+      <w:r>
+        <w:t>][</w:t>
+      </w:r>
+      <w:proofErr w:type="gramEnd"/>
+      <w:r>
         <w:t>1]</w:t>
-      </w:r>
-      <w:r>
-        <w:t xml:space="preserve">. </w:t>
-      </w:r>
-      <w:r>
-        <w:t xml:space="preserve">We will </w:t>
-      </w:r>
-      <w:r>
-        <w:t xml:space="preserve">define terms such as Blocks, the Blockchain Distributed Database, Block Time, and the Blockchain Community. </w:t>
-      </w:r>
-      <w:r>
-        <w:t>We will examine, in detail, how e</w:t>
-      </w:r>
-      <w:r>
-        <w:t xml:space="preserve">very event knows </w:t>
-      </w:r>
-      <w:r>
-        <w:t xml:space="preserve">a unique identifier of the event that came before it, and when the event is approved by the </w:t>
-      </w:r>
-      <w:r>
-        <w:t>Blockchain Community</w:t>
-      </w:r>
-      <w:r>
-        <w:t xml:space="preserve"> t</w:t>
-      </w:r>
-      <w:r>
-        <w:t xml:space="preserve">he </w:t>
-      </w:r>
-      <w:r>
-        <w:t xml:space="preserve">event is </w:t>
-      </w:r>
-      <w:r>
-        <w:t xml:space="preserve">given a timestamp and </w:t>
-      </w:r>
-      <w:r>
-        <w:t xml:space="preserve">added to </w:t>
-      </w:r>
-      <w:r>
-        <w:t>its</w:t>
-      </w:r>
-      <w:r>
-        <w:t xml:space="preserve"> chain. When an event is added to a chain, ever user that is part of the </w:t>
-      </w:r>
-      <w:r>
-        <w:t>Blockchain Community</w:t>
-      </w:r>
-      <w:r>
-        <w:t xml:space="preserve"> adds that event to their copy of that chain simultaneously</w:t>
-      </w:r>
-      <w:r>
-        <w:t xml:space="preserve">, which creates the </w:t>
-      </w:r>
-      <w:r>
-        <w:t xml:space="preserve">Blockchain Distributed </w:t>
-      </w:r>
-      <w:proofErr w:type="gramStart"/>
-      <w:r>
-        <w:t>Database</w:t>
-      </w:r>
-      <w:r>
-        <w:rPr>
-          <w:vertAlign w:val="superscript"/>
-        </w:rPr>
-        <w:t>[</w:t>
-      </w:r>
-      <w:proofErr w:type="gramEnd"/>
-      <w:r>
-        <w:rPr>
-          <w:vertAlign w:val="superscript"/>
-        </w:rPr>
-        <w:t>2]</w:t>
-      </w:r>
-      <w:r>
-        <w:t xml:space="preserve">. This helps prevent tampering with the events in a chain, since </w:t>
-      </w:r>
-      <w:r>
-        <w:t>an attacker</w:t>
-      </w:r>
-      <w:r>
-        <w:t xml:space="preserve"> would need to edit every chain from every user in the </w:t>
-      </w:r>
-      <w:r>
-        <w:t>Blockchain Community</w:t>
-      </w:r>
-      <w:r>
-        <w:t xml:space="preserve"> </w:t>
-      </w:r>
-      <w:r>
-        <w:t>for</w:t>
-      </w:r>
-      <w:r>
-        <w:t xml:space="preserve"> </w:t>
-      </w:r>
-      <w:r>
-        <w:t>a</w:t>
-      </w:r>
-      <w:r>
-        <w:t xml:space="preserve"> change</w:t>
-      </w:r>
-      <w:r>
-        <w:t xml:space="preserve"> to be</w:t>
-      </w:r>
-      <w:r>
-        <w:t xml:space="preserve"> accepted, which means </w:t>
-      </w:r>
-      <w:r>
-        <w:t>the attacker</w:t>
-      </w:r>
-      <w:r>
-        <w:t xml:space="preserve"> would need access </w:t>
-      </w:r>
-      <w:r>
-        <w:t>to</w:t>
-      </w:r>
-      <w:r>
-        <w:t xml:space="preserve"> </w:t>
-      </w:r>
-      <w:r>
-        <w:t>the</w:t>
-      </w:r>
-      <w:r>
-        <w:t xml:space="preserve"> private databases</w:t>
-      </w:r>
-      <w:r>
-        <w:t xml:space="preserve"> of everyone in the </w:t>
-      </w:r>
-      <w:r>
-        <w:t>Blockchain Community</w:t>
-      </w:r>
-      <w:r>
-        <w:t xml:space="preserve">. </w:t>
-      </w:r>
-      <w:r>
-        <w:t xml:space="preserve">By </w:t>
-      </w:r>
-      <w:r>
-        <w:t>this use of</w:t>
-      </w:r>
-      <w:r>
-        <w:t xml:space="preserve"> the </w:t>
-      </w:r>
-      <w:r>
-        <w:t>Blockchain Distributed Database</w:t>
-      </w:r>
-      <w:r>
-        <w:t xml:space="preserve">, </w:t>
-      </w:r>
-      <w:r>
-        <w:t>Blockchain</w:t>
-      </w:r>
-      <w:r>
-        <w:t xml:space="preserve"> ensures trust in the history of its transactions and makes it an attractive fit for any process that values a trusted </w:t>
-      </w:r>
-      <w:proofErr w:type="gramStart"/>
-      <w:r>
-        <w:t>history</w:t>
-      </w:r>
-      <w:r>
-        <w:rPr>
-          <w:vertAlign w:val="superscript"/>
-        </w:rPr>
-        <w:t>[</w:t>
-      </w:r>
-      <w:proofErr w:type="gramEnd"/>
-      <w:r>
-        <w:rPr>
-          <w:vertAlign w:val="superscript"/>
-        </w:rPr>
-        <w:t>1]</w:t>
-      </w:r>
-      <w:r>
-        <w:t>.</w:t>
       </w:r>
     </w:p>
     <w:p>
@@ -679,33 +430,29 @@
         <w:t xml:space="preserve"> </w:t>
       </w:r>
       <w:r>
-        <w:t>We will also explore the different types of Blockchains: Public, Private, and Federated. We will explain how public blockchains allow anyone to submit transactions to the blockcha</w:t>
+        <w:t xml:space="preserve">We will also explore the different types of Blockchains: Public, Private, and Federated. We will explain how public blockchains allow anyone to submit transactions to the blockchain and become part of the Blockchain community, how private blockchains restrict access to submit and verify transactions, and how Federated Blockchain is </w:t>
+      </w:r>
+      <w:r>
+        <w:t>like</w:t>
+      </w:r>
+      <w:r>
+        <w:t xml:space="preserve"> </w:t>
       </w:r>
       <w:bookmarkStart w:id="1" w:name="_GoBack"/>
       <w:bookmarkEnd w:id="1"/>
       <w:r>
-        <w:t>in and be part of the Blockchain community, private blockchains restricts access to submit and verify transactions to only a select few, and a Federated Blockchain that is similar to a Private Blockchain but allows many organizations to have nodes on the network, and we will give some examples and pros and cons of each of these</w:t>
-      </w:r>
-      <w:r>
-        <w:rPr>
-          <w:vertAlign w:val="superscript"/>
-        </w:rPr>
-        <w:t>[</w:t>
-      </w:r>
-      <w:r>
-        <w:rPr>
-          <w:vertAlign w:val="superscript"/>
-        </w:rPr>
-        <w:t>3</w:t>
-      </w:r>
-      <w:r>
-        <w:rPr>
-          <w:vertAlign w:val="superscript"/>
-        </w:rPr>
-        <w:t>]</w:t>
-      </w:r>
+        <w:t>a Private Blockchain but allows many organizations to have nodes on the network. We will give some examples and pros and cons of each of these [blockchain types</w:t>
+      </w:r>
+      <w:proofErr w:type="gramStart"/>
       <w:r>
         <w:t>.</w:t>
+      </w:r>
+      <w:r>
+        <w:t>][</w:t>
+      </w:r>
+      <w:proofErr w:type="gramEnd"/>
+      <w:r>
+        <w:t>3]</w:t>
       </w:r>
     </w:p>
     <w:p>
@@ -841,21 +588,7 @@
       </w:r>
       <w:proofErr w:type="spellEnd"/>
       <w:r>
-        <w:t xml:space="preserve">. </w:t>
-      </w:r>
-      <w:proofErr w:type="gramStart"/>
-      <w:r>
-        <w:t>[</w:t>
-      </w:r>
-      <w:proofErr w:type="gramEnd"/>
-      <w:r>
-        <w:t>Online].</w:t>
-      </w:r>
-      <w:r>
-        <w:t xml:space="preserve"> </w:t>
-      </w:r>
-      <w:r>
-        <w:t xml:space="preserve">Available: </w:t>
+        <w:t xml:space="preserve">. [Online]. Available: </w:t>
       </w:r>
       <w:hyperlink r:id="rId8" w:history="1">
         <w:r>
@@ -880,41 +613,24 @@
           <w:rFonts w:ascii="TimesNewRomanPS-ItalicMT" w:hAnsi="TimesNewRomanPS-ItalicMT" w:cs="TimesNewRomanPS-ItalicMT"/>
           <w:iCs/>
         </w:rPr>
-        <w:t>Collin Thompson (2016 Oct.)</w:t>
-      </w:r>
-      <w:proofErr w:type="gramStart"/>
+        <w:t xml:space="preserve">Collin Thompson (2016 Oct.). </w:t>
+      </w:r>
       <w:r>
         <w:rPr>
           <w:rFonts w:ascii="TimesNewRomanPS-ItalicMT" w:hAnsi="TimesNewRomanPS-ItalicMT" w:cs="TimesNewRomanPS-ItalicMT"/>
           <w:iCs/>
         </w:rPr>
-        <w:t xml:space="preserve">. </w:t>
-      </w:r>
-      <w:proofErr w:type="gramEnd"/>
+        <w:t>How does the Blockchain Work? (Part 1)</w:t>
+      </w:r>
       <w:r>
         <w:rPr>
           <w:rFonts w:ascii="TimesNewRomanPS-ItalicMT" w:hAnsi="TimesNewRomanPS-ItalicMT" w:cs="TimesNewRomanPS-ItalicMT"/>
           <w:iCs/>
         </w:rPr>
-        <w:t>How does the Blockchain Work? (Part 1)</w:t>
-      </w:r>
-      <w:r>
-        <w:rPr>
-          <w:rFonts w:ascii="TimesNewRomanPS-ItalicMT" w:hAnsi="TimesNewRomanPS-ItalicMT" w:cs="TimesNewRomanPS-ItalicMT"/>
-          <w:iCs/>
-        </w:rPr>
         <w:t xml:space="preserve">. </w:t>
       </w:r>
-      <w:proofErr w:type="gramStart"/>
-      <w:r>
-        <w:t>The</w:t>
-      </w:r>
-      <w:proofErr w:type="gramEnd"/>
-      <w:r>
-        <w:t xml:space="preserve"> Blockchain Review.</w:t>
-      </w:r>
-      <w:r>
-        <w:t xml:space="preserve"> [Online]. </w:t>
+      <w:r>
+        <w:t xml:space="preserve">The Blockchain Review. [Online]. </w:t>
       </w:r>
       <w:r>
         <w:rPr>
@@ -973,10 +689,7 @@
       </w:r>
       <w:proofErr w:type="spellStart"/>
       <w:r>
-        <w:t>Blockchain</w:t>
-      </w:r>
-      <w:r>
-        <w:t>Hub</w:t>
+        <w:t>BlockchainHub</w:t>
       </w:r>
       <w:proofErr w:type="spellEnd"/>
       <w:r>
@@ -1068,13 +781,7 @@
         <w:t xml:space="preserve">“This work </w:t>
       </w:r>
       <w:r>
-        <w:t>was submitted as part of the MSDS 7349 Section 404 “</w:t>
-      </w:r>
-      <w:r>
-        <w:t>Data and Network Security</w:t>
-      </w:r>
-      <w:r>
-        <w:t>” course at Southern Methodist University as part of the Spring 2019 semester.</w:t>
+        <w:t>was submitted as part of the MSDS 7349 Section 404 “Data and Network Security” course at Southern Methodist University as part of the Spring 2019 semester.</w:t>
       </w:r>
     </w:p>
     <w:p>
@@ -3259,6 +2966,7 @@
   <w:style w:type="character" w:default="1" w:styleId="DefaultParagraphFont">
     <w:name w:val="Default Paragraph Font"/>
     <w:uiPriority w:val="1"/>
+    <w:semiHidden/>
     <w:unhideWhenUsed/>
   </w:style>
   <w:style w:type="table" w:default="1" w:styleId="TableNormal">
@@ -4061,7 +3769,7 @@
 </file>
 
 <file path=customXml/itemProps1.xml><?xml version="1.0" encoding="utf-8"?>
-<ds:datastoreItem xmlns:ds="http://schemas.openxmlformats.org/officeDocument/2006/customXml" ds:itemID="{E1B47CAC-A55B-4F0F-BA0E-EA2F57E5810D}">
+<ds:datastoreItem xmlns:ds="http://schemas.openxmlformats.org/officeDocument/2006/customXml" ds:itemID="{E76DF577-8FC7-4DD6-8F32-CA03BAF196DC}">
   <ds:schemaRefs>
     <ds:schemaRef ds:uri="http://schemas.openxmlformats.org/officeDocument/2006/bibliography"/>
   </ds:schemaRefs>

</xml_diff>